<commit_message>
Fixed a bug on DHT11, now working without any problems.
</commit_message>
<xml_diff>
--- a/reports/report.docx
+++ b/reports/report.docx
@@ -2540,7 +2540,7 @@
             <v:path o:extrusionok="f" gradientshapeok="t" o:connecttype="rect"/>
             <o:lock v:ext="edit" aspectratio="t"/>
           </v:shapetype>
-          <v:shape id="_x0000_i1026" type="#_x0000_t75" style="width:421.65pt;height:422.2pt">
+          <v:shape id="_x0000_i1026" type="#_x0000_t75" style="width:422pt;height:422pt">
             <v:imagedata r:id="rId10" o:title="DSC_0396"/>
           </v:shape>
         </w:pict>
@@ -4084,6 +4084,70 @@
           <w:lang w:val="el-GR"/>
         </w:rPr>
       </w:pPr>
+      <w:r>
+        <w:rPr>
+          <w:lang w:val="el-GR"/>
+        </w:rPr>
+        <w:lastRenderedPageBreak/>
+        <w:t xml:space="preserve">Συνολικά το </w:t>
+      </w:r>
+      <w:r>
+        <w:t>Memory</w:t>
+      </w:r>
+      <w:r>
+        <w:rPr>
+          <w:lang w:val="el-GR"/>
+        </w:rPr>
+        <w:t xml:space="preserve"> </w:t>
+      </w:r>
+      <w:r>
+        <w:t>Footprint</w:t>
+      </w:r>
+      <w:r>
+        <w:rPr>
+          <w:lang w:val="el-GR"/>
+        </w:rPr>
+        <w:t xml:space="preserve"> </w:t>
+      </w:r>
+      <w:r>
+        <w:rPr>
+          <w:lang w:val="el-GR"/>
+        </w:rPr>
+        <w:t>μας είναι μικρό μιας και το σκέτσο</w:t>
+      </w:r>
+      <w:r>
+        <w:rPr>
+          <w:lang w:val="el-GR"/>
+        </w:rPr>
+        <w:t xml:space="preserve"> </w:t>
+      </w:r>
+      <w:r>
+        <w:rPr>
+          <w:lang w:val="el-GR"/>
+        </w:rPr>
+        <w:t xml:space="preserve">μας πιάνει μόνο το 57% της μνήμης του </w:t>
+      </w:r>
+      <w:r>
+        <w:t>esp</w:t>
+      </w:r>
+      <w:r>
+        <w:rPr>
+          <w:lang w:val="el-GR"/>
+        </w:rPr>
+        <w:t xml:space="preserve">8266 </w:t>
+      </w:r>
+      <w:r>
+        <w:rPr>
+          <w:lang w:val="el-GR"/>
+        </w:rPr>
+        <w:t>έτσι αν μελλοντικά θελήσει κάποιος να επεκτείνει το σχέδιο μας μπορεί να το κάνει εύκολα</w:t>
+      </w:r>
+      <w:r>
+        <w:rPr>
+          <w:lang w:val="el-GR"/>
+        </w:rPr>
+        <w:t>.</w:t>
+      </w:r>
     </w:p>
     <w:p>
       <w:pPr>
@@ -4096,7 +4160,6 @@
         <w:rPr>
           <w:lang w:val="el-GR"/>
         </w:rPr>
-        <w:lastRenderedPageBreak/>
         <w:t xml:space="preserve">Ακολουθούν κάποια κομμάτια από τα </w:t>
       </w:r>
       <w:r>
@@ -4112,7 +4175,19 @@
         <w:rPr>
           <w:lang w:val="el-GR"/>
         </w:rPr>
-        <w:t xml:space="preserve">των 4 </w:t>
+        <w:t xml:space="preserve">των </w:t>
+      </w:r>
+      <w:r>
+        <w:rPr>
+          <w:lang w:val="el-GR"/>
+        </w:rPr>
+        <w:t>3</w:t>
+      </w:r>
+      <w:r>
+        <w:rPr>
+          <w:lang w:val="el-GR"/>
+        </w:rPr>
+        <w:t xml:space="preserve"> </w:t>
       </w:r>
       <w:r>
         <w:t>esp</w:t>
@@ -4127,16 +4202,23 @@
         <w:rPr>
           <w:lang w:val="el-GR"/>
         </w:rPr>
-        <w:t xml:space="preserve"> (3 αισθητήρες και 1 </w:t>
+        <w:t xml:space="preserve"> (2</w:t>
+      </w:r>
+      <w:r>
+        <w:rPr>
+          <w:lang w:val="el-GR"/>
+        </w:rPr>
+        <w:t xml:space="preserve"> αισθητήρες και 1 </w:t>
       </w:r>
       <w:r>
         <w:t>relay</w:t>
       </w:r>
       <w:r>
+        <w:rPr>
+          <w:lang w:val="el-GR"/>
+        </w:rPr>
         <w:t>)</w:t>
       </w:r>
-      <w:bookmarkStart w:id="0" w:name="_GoBack"/>
-      <w:bookmarkEnd w:id="0"/>
       <w:r>
         <w:rPr>
           <w:lang w:val="el-GR"/>
@@ -4151,9 +4233,1048 @@
           <w:lang w:val="el-GR"/>
         </w:rPr>
       </w:pPr>
+      <w:r>
+        <w:rPr>
+          <w:lang w:val="el-GR"/>
+        </w:rPr>
+        <w:t xml:space="preserve">Αρχικά το παρακάτω κομμάτι του </w:t>
+      </w:r>
+      <w:r>
+        <w:t>log</w:t>
+      </w:r>
+      <w:r>
+        <w:rPr>
+          <w:lang w:val="el-GR"/>
+        </w:rPr>
+        <w:t xml:space="preserve"> </w:t>
+      </w:r>
+      <w:r>
+        <w:rPr>
+          <w:lang w:val="el-GR"/>
+        </w:rPr>
+        <w:t>είναι το πιο κλασικό παράδειγμα που βλέπει ένας παρατηρητής</w:t>
+      </w:r>
+      <w:r>
+        <w:rPr>
+          <w:lang w:val="el-GR"/>
+        </w:rPr>
+        <w:t xml:space="preserve"> και παρουσιάζει 2 </w:t>
+      </w:r>
+      <w:r>
+        <w:t>esp</w:t>
+      </w:r>
+      <w:r>
+        <w:rPr>
+          <w:lang w:val="el-GR"/>
+        </w:rPr>
+        <w:t xml:space="preserve">8266 </w:t>
+      </w:r>
+      <w:r>
+        <w:rPr>
+          <w:lang w:val="el-GR"/>
+        </w:rPr>
+        <w:t xml:space="preserve">να κάνουν </w:t>
+      </w:r>
+      <w:r>
+        <w:t>broadcast</w:t>
+      </w:r>
+      <w:r>
+        <w:rPr>
+          <w:lang w:val="el-GR"/>
+        </w:rPr>
+        <w:t xml:space="preserve"> </w:t>
+      </w:r>
+      <w:r>
+        <w:rPr>
+          <w:lang w:val="el-GR"/>
+        </w:rPr>
+        <w:t>τις μετρήσεις τους (το κομμάτι αυτό το παρατηρεί ένα 3</w:t>
+      </w:r>
+      <w:r>
+        <w:rPr>
+          <w:vertAlign w:val="superscript"/>
+          <w:lang w:val="el-GR"/>
+        </w:rPr>
+        <w:t>ο</w:t>
+      </w:r>
+      <w:r>
+        <w:rPr>
+          <w:lang w:val="el-GR"/>
+        </w:rPr>
+        <w:t xml:space="preserve"> </w:t>
+      </w:r>
+      <w:r>
+        <w:t>esp</w:t>
+      </w:r>
+      <w:r>
+        <w:rPr>
+          <w:lang w:val="el-GR"/>
+        </w:rPr>
+        <w:t>8266</w:t>
+      </w:r>
+      <w:r>
+        <w:rPr>
+          <w:lang w:val="el-GR"/>
+        </w:rPr>
+        <w:t xml:space="preserve"> που λειτουργεί απλά σαν </w:t>
+      </w:r>
+      <w:r>
+        <w:t>repeater</w:t>
+      </w:r>
+      <w:r>
+        <w:rPr>
+          <w:lang w:val="el-GR"/>
+        </w:rPr>
+        <w:t>).</w:t>
+      </w:r>
     </w:p>
     <w:p>
       <w:pPr>
+        <w:ind w:firstLine="648"/>
+        <w:rPr>
+          <w:lang w:val="el-GR"/>
+        </w:rPr>
+      </w:pPr>
+    </w:p>
+    <w:p>
+      <w:pPr>
+        <w:spacing w:before="0"/>
+        <w:ind w:firstLine="648"/>
+        <w:rPr>
+          <w:rFonts w:ascii="Consolas" w:hAnsi="Consolas"/>
+          <w:sz w:val="20"/>
+        </w:rPr>
+      </w:pPr>
+      <w:r>
+        <w:rPr>
+          <w:rFonts w:ascii="Consolas" w:hAnsi="Consolas"/>
+          <w:sz w:val="20"/>
+        </w:rPr>
+        <w:t>Connection count: 2</w:t>
+      </w:r>
+    </w:p>
+    <w:p>
+      <w:pPr>
+        <w:spacing w:before="0"/>
+        <w:ind w:firstLine="648"/>
+        <w:rPr>
+          <w:rFonts w:ascii="Consolas" w:hAnsi="Consolas"/>
+          <w:sz w:val="20"/>
+        </w:rPr>
+      </w:pPr>
+      <w:r>
+        <w:rPr>
+          <w:rFonts w:ascii="Consolas" w:hAnsi="Consolas"/>
+          <w:sz w:val="20"/>
+        </w:rPr>
+        <w:t>Received from 16445372 : Gas PPM: 163</w:t>
+      </w:r>
+    </w:p>
+    <w:p>
+      <w:pPr>
+        <w:spacing w:before="0"/>
+        <w:ind w:firstLine="648"/>
+        <w:rPr>
+          <w:rFonts w:ascii="Consolas" w:hAnsi="Consolas"/>
+          <w:sz w:val="20"/>
+        </w:rPr>
+      </w:pPr>
+      <w:r>
+        <w:rPr>
+          <w:rFonts w:ascii="Consolas" w:hAnsi="Consolas"/>
+          <w:sz w:val="20"/>
+        </w:rPr>
+        <w:t>Received from 16445372 : C:24.00  H:55.00</w:t>
+      </w:r>
+    </w:p>
+    <w:p>
+      <w:pPr>
+        <w:spacing w:before="0"/>
+        <w:ind w:firstLine="648"/>
+        <w:rPr>
+          <w:rFonts w:ascii="Consolas" w:hAnsi="Consolas"/>
+          <w:sz w:val="20"/>
+        </w:rPr>
+      </w:pPr>
+      <w:r>
+        <w:rPr>
+          <w:rFonts w:ascii="Consolas" w:hAnsi="Consolas"/>
+          <w:sz w:val="20"/>
+        </w:rPr>
+        <w:t>Received from 16445372 : Gas PPM: 162</w:t>
+      </w:r>
+    </w:p>
+    <w:p>
+      <w:pPr>
+        <w:spacing w:before="0"/>
+        <w:ind w:firstLine="648"/>
+        <w:rPr>
+          <w:rFonts w:ascii="Consolas" w:hAnsi="Consolas"/>
+          <w:sz w:val="20"/>
+        </w:rPr>
+      </w:pPr>
+      <w:r>
+        <w:rPr>
+          <w:rFonts w:ascii="Consolas" w:hAnsi="Consolas"/>
+          <w:sz w:val="20"/>
+        </w:rPr>
+        <w:t>Received from 16445372 : C:24.00  H:55.00</w:t>
+      </w:r>
+    </w:p>
+    <w:p>
+      <w:pPr>
+        <w:spacing w:before="0"/>
+        <w:ind w:firstLine="648"/>
+        <w:rPr>
+          <w:rFonts w:ascii="Consolas" w:hAnsi="Consolas"/>
+          <w:sz w:val="20"/>
+        </w:rPr>
+      </w:pPr>
+      <w:r>
+        <w:rPr>
+          <w:rFonts w:ascii="Consolas" w:hAnsi="Consolas"/>
+          <w:sz w:val="20"/>
+        </w:rPr>
+        <w:t>Received from 16445372 : Gas PPM: 165</w:t>
+      </w:r>
+    </w:p>
+    <w:p>
+      <w:pPr>
+        <w:rPr>
+          <w:rFonts w:ascii="Consolas" w:hAnsi="Consolas"/>
+        </w:rPr>
+      </w:pPr>
+    </w:p>
+    <w:p>
+      <w:pPr>
+        <w:rPr>
+          <w:lang w:val="el-GR"/>
+        </w:rPr>
+      </w:pPr>
+      <w:r>
+        <w:rPr>
+          <w:lang w:val="el-GR"/>
+        </w:rPr>
+        <w:t xml:space="preserve">Ακολουθεί ένα απόσπασμα από την είσοδο ενός </w:t>
+      </w:r>
+      <w:r>
+        <w:t>esp</w:t>
+      </w:r>
+      <w:r>
+        <w:rPr>
+          <w:lang w:val="el-GR"/>
+        </w:rPr>
+        <w:t xml:space="preserve"> </w:t>
+      </w:r>
+      <w:r>
+        <w:rPr>
+          <w:lang w:val="el-GR"/>
+        </w:rPr>
+        <w:t xml:space="preserve">στο </w:t>
+      </w:r>
+      <w:r>
+        <w:t>mesh</w:t>
+      </w:r>
+      <w:r>
+        <w:rPr>
+          <w:lang w:val="el-GR"/>
+        </w:rPr>
+        <w:t>.</w:t>
+      </w:r>
+    </w:p>
+    <w:p>
+      <w:pPr>
+        <w:rPr>
+          <w:lang w:val="el-GR"/>
+        </w:rPr>
+      </w:pPr>
+    </w:p>
+    <w:p>
+      <w:pPr>
+        <w:spacing w:before="0"/>
+        <w:rPr>
+          <w:rFonts w:ascii="Consolas" w:hAnsi="Consolas"/>
+          <w:sz w:val="20"/>
+        </w:rPr>
+      </w:pPr>
+      <w:r>
+        <w:rPr>
+          <w:rFonts w:ascii="Consolas" w:hAnsi="Consolas"/>
+          <w:sz w:val="20"/>
+        </w:rPr>
+        <w:t>0x8</w:t>
+      </w:r>
+      <w:r>
+        <w:rPr>
+          <w:rFonts w:ascii="Consolas" w:hAnsi="Consolas"/>
+          <w:sz w:val="20"/>
+        </w:rPr>
+        <w:tab/>
+        <w:t>--&gt;scan started @ 179241403&lt;--</w:t>
+      </w:r>
+    </w:p>
+    <w:p>
+      <w:pPr>
+        <w:spacing w:before="0"/>
+        <w:rPr>
+          <w:rFonts w:ascii="Consolas" w:hAnsi="Consolas"/>
+          <w:sz w:val="20"/>
+        </w:rPr>
+      </w:pPr>
+      <w:r>
+        <w:rPr>
+          <w:rFonts w:ascii="Consolas" w:hAnsi="Consolas"/>
+          <w:sz w:val="20"/>
+        </w:rPr>
+        <w:t>0x8</w:t>
+      </w:r>
+      <w:r>
+        <w:rPr>
+          <w:rFonts w:ascii="Consolas" w:hAnsi="Consolas"/>
+          <w:sz w:val="20"/>
+        </w:rPr>
+        <w:tab/>
+        <w:t>stationScanCb():-- &gt; scan finished @  181366979 &lt; --</w:t>
+      </w:r>
+    </w:p>
+    <w:p>
+      <w:pPr>
+        <w:spacing w:before="0"/>
+        <w:rPr>
+          <w:rFonts w:ascii="Consolas" w:hAnsi="Consolas"/>
+          <w:sz w:val="20"/>
+        </w:rPr>
+      </w:pPr>
+      <w:r>
+        <w:rPr>
+          <w:rFonts w:ascii="Consolas" w:hAnsi="Consolas"/>
+          <w:sz w:val="20"/>
+        </w:rPr>
+        <w:t>0x8</w:t>
+      </w:r>
+      <w:r>
+        <w:rPr>
+          <w:rFonts w:ascii="Consolas" w:hAnsi="Consolas"/>
+          <w:sz w:val="20"/>
+        </w:rPr>
+        <w:tab/>
+      </w:r>
+      <w:r>
+        <w:rPr>
+          <w:rFonts w:ascii="Consolas" w:hAnsi="Consolas"/>
+          <w:sz w:val="20"/>
+        </w:rPr>
+        <w:tab/>
+        <w:t>found : mesh1461612, -48dBm0x8</w:t>
+      </w:r>
+      <w:r>
+        <w:rPr>
+          <w:rFonts w:ascii="Consolas" w:hAnsi="Consolas"/>
+          <w:sz w:val="20"/>
+        </w:rPr>
+        <w:tab/>
+        <w:t xml:space="preserve"> MESH_PRE&lt; ---0x8</w:t>
+      </w:r>
+      <w:r>
+        <w:rPr>
+          <w:rFonts w:ascii="Consolas" w:hAnsi="Consolas"/>
+          <w:sz w:val="20"/>
+        </w:rPr>
+        <w:tab/>
+      </w:r>
+    </w:p>
+    <w:p>
+      <w:pPr>
+        <w:spacing w:before="0"/>
+        <w:rPr>
+          <w:rFonts w:ascii="Consolas" w:hAnsi="Consolas"/>
+          <w:sz w:val="20"/>
+        </w:rPr>
+      </w:pPr>
+      <w:r>
+        <w:rPr>
+          <w:rFonts w:ascii="Consolas" w:hAnsi="Consolas"/>
+          <w:sz w:val="20"/>
+        </w:rPr>
+        <w:t>0x8</w:t>
+      </w:r>
+      <w:r>
+        <w:rPr>
+          <w:rFonts w:ascii="Consolas" w:hAnsi="Consolas"/>
+          <w:sz w:val="20"/>
+        </w:rPr>
+        <w:tab/>
+      </w:r>
+      <w:r>
+        <w:rPr>
+          <w:rFonts w:ascii="Consolas" w:hAnsi="Consolas"/>
+          <w:sz w:val="20"/>
+        </w:rPr>
+        <w:tab/>
+        <w:t>found : stamatakis, -75dBm0x8</w:t>
+      </w:r>
+      <w:r>
+        <w:rPr>
+          <w:rFonts w:ascii="Consolas" w:hAnsi="Consolas"/>
+          <w:sz w:val="20"/>
+        </w:rPr>
+        <w:tab/>
+      </w:r>
+    </w:p>
+    <w:p>
+      <w:pPr>
+        <w:spacing w:before="0"/>
+        <w:rPr>
+          <w:rFonts w:ascii="Consolas" w:hAnsi="Consolas"/>
+          <w:sz w:val="20"/>
+        </w:rPr>
+      </w:pPr>
+      <w:r>
+        <w:rPr>
+          <w:rFonts w:ascii="Consolas" w:hAnsi="Consolas"/>
+          <w:sz w:val="20"/>
+        </w:rPr>
+        <w:t>0x8</w:t>
+      </w:r>
+      <w:r>
+        <w:rPr>
+          <w:rFonts w:ascii="Consolas" w:hAnsi="Consolas"/>
+          <w:sz w:val="20"/>
+        </w:rPr>
+        <w:tab/>
+      </w:r>
+      <w:r>
+        <w:rPr>
+          <w:rFonts w:ascii="Consolas" w:hAnsi="Consolas"/>
+          <w:sz w:val="20"/>
+        </w:rPr>
+        <w:tab/>
+        <w:t>found : OTE WiFi Fon, -74dBm0x8</w:t>
+      </w:r>
+      <w:r>
+        <w:rPr>
+          <w:rFonts w:ascii="Consolas" w:hAnsi="Consolas"/>
+          <w:sz w:val="20"/>
+        </w:rPr>
+        <w:tab/>
+      </w:r>
+    </w:p>
+    <w:p>
+      <w:pPr>
+        <w:spacing w:before="0"/>
+        <w:rPr>
+          <w:rFonts w:ascii="Consolas" w:hAnsi="Consolas"/>
+          <w:sz w:val="20"/>
+        </w:rPr>
+      </w:pPr>
+      <w:r>
+        <w:rPr>
+          <w:rFonts w:ascii="Consolas" w:hAnsi="Consolas"/>
+          <w:sz w:val="20"/>
+        </w:rPr>
+        <w:t>0x8</w:t>
+      </w:r>
+      <w:r>
+        <w:rPr>
+          <w:rFonts w:ascii="Consolas" w:hAnsi="Consolas"/>
+          <w:sz w:val="20"/>
+        </w:rPr>
+        <w:tab/>
+      </w:r>
+      <w:r>
+        <w:rPr>
+          <w:rFonts w:ascii="Consolas" w:hAnsi="Consolas"/>
+          <w:sz w:val="20"/>
+        </w:rPr>
+        <w:tab/>
+        <w:t>found : mesh16445372, -52dBm0x8</w:t>
+      </w:r>
+      <w:r>
+        <w:rPr>
+          <w:rFonts w:ascii="Consolas" w:hAnsi="Consolas"/>
+          <w:sz w:val="20"/>
+        </w:rPr>
+        <w:tab/>
+        <w:t xml:space="preserve"> MESH_PRE&lt; ---0x8</w:t>
+      </w:r>
+      <w:r>
+        <w:rPr>
+          <w:rFonts w:ascii="Consolas" w:hAnsi="Consolas"/>
+          <w:sz w:val="20"/>
+        </w:rPr>
+        <w:tab/>
+      </w:r>
+    </w:p>
+    <w:p>
+      <w:pPr>
+        <w:spacing w:before="0"/>
+        <w:ind w:left="0"/>
+        <w:rPr>
+          <w:rFonts w:ascii="Consolas" w:hAnsi="Consolas"/>
+          <w:sz w:val="20"/>
+        </w:rPr>
+      </w:pPr>
+      <w:r>
+        <w:rPr>
+          <w:rFonts w:ascii="Consolas" w:hAnsi="Consolas"/>
+          <w:sz w:val="20"/>
+        </w:rPr>
+        <w:t xml:space="preserve"> </w:t>
+      </w:r>
+      <w:r>
+        <w:rPr>
+          <w:rFonts w:ascii="Consolas" w:hAnsi="Consolas"/>
+          <w:sz w:val="20"/>
+        </w:rPr>
+        <w:t>0x8</w:t>
+      </w:r>
+      <w:r>
+        <w:rPr>
+          <w:rFonts w:ascii="Consolas" w:hAnsi="Consolas"/>
+          <w:sz w:val="20"/>
+        </w:rPr>
+        <w:tab/>
+      </w:r>
+      <w:r>
+        <w:rPr>
+          <w:rFonts w:ascii="Consolas" w:hAnsi="Consolas"/>
+          <w:sz w:val="20"/>
+        </w:rPr>
+        <w:tab/>
+        <w:t>Found  2 nodes with _meshPrefix = "mesh"</w:t>
+      </w:r>
+    </w:p>
+    <w:p>
+      <w:pPr>
+        <w:spacing w:before="0"/>
+        <w:rPr>
+          <w:rFonts w:ascii="Consolas" w:hAnsi="Consolas"/>
+          <w:sz w:val="20"/>
+        </w:rPr>
+      </w:pPr>
+      <w:r>
+        <w:rPr>
+          <w:rFonts w:ascii="Consolas" w:hAnsi="Consolas"/>
+          <w:sz w:val="20"/>
+        </w:rPr>
+        <w:t>0x8</w:t>
+      </w:r>
+      <w:r>
+        <w:rPr>
+          <w:rFonts w:ascii="Consolas" w:hAnsi="Consolas"/>
+          <w:sz w:val="20"/>
+        </w:rPr>
+        <w:tab/>
+        <w:t>connectToBestAP():0x8</w:t>
+      </w:r>
+      <w:r>
+        <w:rPr>
+          <w:rFonts w:ascii="Consolas" w:hAnsi="Consolas"/>
+          <w:sz w:val="20"/>
+        </w:rPr>
+        <w:tab/>
+        <w:t>findConnection(16445372): did not find connection</w:t>
+      </w:r>
+    </w:p>
+    <w:p>
+      <w:pPr>
+        <w:spacing w:before="0"/>
+        <w:rPr>
+          <w:rFonts w:ascii="Consolas" w:hAnsi="Consolas"/>
+          <w:sz w:val="20"/>
+        </w:rPr>
+      </w:pPr>
+      <w:r>
+        <w:rPr>
+          <w:rFonts w:ascii="Consolas" w:hAnsi="Consolas"/>
+          <w:sz w:val="20"/>
+        </w:rPr>
+        <w:t>0x8</w:t>
+      </w:r>
+      <w:r>
+        <w:rPr>
+          <w:rFonts w:ascii="Consolas" w:hAnsi="Consolas"/>
+          <w:sz w:val="20"/>
+        </w:rPr>
+        <w:tab/>
+        <w:t>connectToBestAP(): Best AP is mesh16445372&lt;---</w:t>
+      </w:r>
+    </w:p>
+    <w:p>
+      <w:pPr>
+        <w:spacing w:before="0"/>
+        <w:rPr>
+          <w:rFonts w:ascii="Consolas" w:hAnsi="Consolas"/>
+          <w:sz w:val="20"/>
+        </w:rPr>
+      </w:pPr>
+      <w:r>
+        <w:rPr>
+          <w:rFonts w:ascii="Consolas" w:hAnsi="Consolas"/>
+          <w:sz w:val="20"/>
+        </w:rPr>
+        <w:t>0x4</w:t>
+      </w:r>
+      <w:r>
+        <w:rPr>
+          <w:rFonts w:ascii="Consolas" w:hAnsi="Consolas"/>
+          <w:sz w:val="20"/>
+        </w:rPr>
+        <w:tab/>
+        <w:t>stationStatus Changed to STATION_CONNECTING</w:t>
+      </w:r>
+    </w:p>
+    <w:p>
+      <w:pPr>
+        <w:spacing w:before="0"/>
+        <w:rPr>
+          <w:rFonts w:ascii="Consolas" w:hAnsi="Consolas"/>
+          <w:sz w:val="20"/>
+        </w:rPr>
+      </w:pPr>
+      <w:r>
+        <w:rPr>
+          <w:rFonts w:ascii="Consolas" w:hAnsi="Consolas"/>
+          <w:sz w:val="20"/>
+        </w:rPr>
+        <w:t>0x8</w:t>
+      </w:r>
+      <w:r>
+        <w:rPr>
+          <w:rFonts w:ascii="Consolas" w:hAnsi="Consolas"/>
+          <w:sz w:val="20"/>
+        </w:rPr>
+        <w:tab/>
+        <w:t>manageConnections(): dropping 1461612 NODE_TIMEOUT last=180428708 node=183490327</w:t>
+      </w:r>
+    </w:p>
+    <w:p>
+      <w:pPr>
+        <w:spacing w:before="0"/>
+        <w:rPr>
+          <w:rFonts w:ascii="Consolas" w:hAnsi="Consolas"/>
+          <w:sz w:val="20"/>
+        </w:rPr>
+      </w:pPr>
+      <w:r>
+        <w:rPr>
+          <w:rFonts w:ascii="Consolas" w:hAnsi="Consolas"/>
+          <w:sz w:val="20"/>
+        </w:rPr>
+        <w:t>0x8</w:t>
+      </w:r>
+      <w:r>
+        <w:rPr>
+          <w:rFonts w:ascii="Consolas" w:hAnsi="Consolas"/>
+          <w:sz w:val="20"/>
+        </w:rPr>
+        <w:tab/>
+        <w:t>closeConnection(): conn-chipId=1461612</w:t>
+      </w:r>
+    </w:p>
+    <w:p>
+      <w:pPr>
+        <w:spacing w:before="0"/>
+        <w:rPr>
+          <w:rFonts w:ascii="Consolas" w:hAnsi="Consolas"/>
+          <w:sz w:val="20"/>
+        </w:rPr>
+      </w:pPr>
+      <w:r>
+        <w:rPr>
+          <w:rFonts w:ascii="Consolas" w:hAnsi="Consolas"/>
+          <w:sz w:val="20"/>
+        </w:rPr>
+        <w:t>0x8</w:t>
+      </w:r>
+      <w:r>
+        <w:rPr>
+          <w:rFonts w:ascii="Consolas" w:hAnsi="Consolas"/>
+          <w:sz w:val="20"/>
+        </w:rPr>
+        <w:tab/>
+        <w:t>meshDisconCb(): 0x8</w:t>
+      </w:r>
+      <w:r>
+        <w:rPr>
+          <w:rFonts w:ascii="Consolas" w:hAnsi="Consolas"/>
+          <w:sz w:val="20"/>
+        </w:rPr>
+        <w:tab/>
+        <w:t>AP connection.  No new action needed. local_port=5555</w:t>
+      </w:r>
+    </w:p>
+    <w:p>
+      <w:pPr>
+        <w:spacing w:before="0"/>
+        <w:rPr>
+          <w:rFonts w:ascii="Consolas" w:hAnsi="Consolas"/>
+          <w:sz w:val="20"/>
+        </w:rPr>
+      </w:pPr>
+      <w:r>
+        <w:rPr>
+          <w:rFonts w:ascii="Consolas" w:hAnsi="Consolas"/>
+          <w:sz w:val="20"/>
+        </w:rPr>
+        <w:t>0x8</w:t>
+      </w:r>
+      <w:r>
+        <w:rPr>
+          <w:rFonts w:ascii="Consolas" w:hAnsi="Consolas"/>
+          <w:sz w:val="20"/>
+        </w:rPr>
+        <w:tab/>
+        <w:t>wifiEventCb(): EVENT_SOFTAPMODE_STADISCONNECTED</w:t>
+      </w:r>
+    </w:p>
+    <w:p>
+      <w:pPr>
+        <w:spacing w:before="0"/>
+        <w:rPr>
+          <w:rFonts w:ascii="Consolas" w:hAnsi="Consolas"/>
+          <w:sz w:val="20"/>
+        </w:rPr>
+      </w:pPr>
+      <w:r>
+        <w:rPr>
+          <w:rFonts w:ascii="Consolas" w:hAnsi="Consolas"/>
+          <w:sz w:val="20"/>
+        </w:rPr>
+        <w:t>0x8</w:t>
+      </w:r>
+      <w:r>
+        <w:rPr>
+          <w:rFonts w:ascii="Consolas" w:hAnsi="Consolas"/>
+          <w:sz w:val="20"/>
+        </w:rPr>
+        <w:tab/>
+        <w:t>wifiEventCb(): EVENT_STAMODE_CONNECTED ssid=mesh16445372</w:t>
+      </w:r>
+    </w:p>
+    <w:p>
+      <w:pPr>
+        <w:spacing w:before="0"/>
+        <w:rPr>
+          <w:rFonts w:ascii="Consolas" w:hAnsi="Consolas"/>
+          <w:sz w:val="20"/>
+        </w:rPr>
+      </w:pPr>
+      <w:r>
+        <w:rPr>
+          <w:rFonts w:ascii="Consolas" w:hAnsi="Consolas"/>
+          <w:sz w:val="20"/>
+        </w:rPr>
+        <w:t>0x8</w:t>
+      </w:r>
+      <w:r>
+        <w:rPr>
+          <w:rFonts w:ascii="Consolas" w:hAnsi="Consolas"/>
+          <w:sz w:val="20"/>
+        </w:rPr>
+        <w:tab/>
+        <w:t>wifiEventCb(): EVENT_STAMODE_GOT_IP</w:t>
+      </w:r>
+    </w:p>
+    <w:p>
+      <w:pPr>
+        <w:spacing w:before="0"/>
+        <w:rPr>
+          <w:rFonts w:ascii="Consolas" w:hAnsi="Consolas"/>
+          <w:sz w:val="20"/>
+        </w:rPr>
+      </w:pPr>
+      <w:r>
+        <w:rPr>
+          <w:rFonts w:ascii="Consolas" w:hAnsi="Consolas"/>
+          <w:sz w:val="20"/>
+        </w:rPr>
+        <w:t>0x8</w:t>
+      </w:r>
+      <w:r>
+        <w:rPr>
+          <w:rFonts w:ascii="Consolas" w:hAnsi="Consolas"/>
+          <w:sz w:val="20"/>
+        </w:rPr>
+        <w:tab/>
+        <w:t>tcpConnect(): Got local IP=192.168.188.2</w:t>
+      </w:r>
+    </w:p>
+    <w:p>
+      <w:pPr>
+        <w:spacing w:before="0"/>
+        <w:rPr>
+          <w:rFonts w:ascii="Consolas" w:hAnsi="Consolas"/>
+          <w:sz w:val="20"/>
+        </w:rPr>
+      </w:pPr>
+      <w:r>
+        <w:rPr>
+          <w:rFonts w:ascii="Consolas" w:hAnsi="Consolas"/>
+          <w:sz w:val="20"/>
+        </w:rPr>
+        <w:t>0x8</w:t>
+      </w:r>
+      <w:r>
+        <w:rPr>
+          <w:rFonts w:ascii="Consolas" w:hAnsi="Consolas"/>
+          <w:sz w:val="20"/>
+        </w:rPr>
+        <w:tab/>
+        <w:t>tcpConnect(): Dest IP=192.168.188.1</w:t>
+      </w:r>
+    </w:p>
+    <w:p>
+      <w:pPr>
+        <w:spacing w:before="0"/>
+        <w:rPr>
+          <w:rFonts w:ascii="Consolas" w:hAnsi="Consolas"/>
+          <w:sz w:val="20"/>
+        </w:rPr>
+      </w:pPr>
+      <w:r>
+        <w:rPr>
+          <w:rFonts w:ascii="Consolas" w:hAnsi="Consolas"/>
+          <w:sz w:val="20"/>
+        </w:rPr>
+        <w:t>0x8</w:t>
+      </w:r>
+      <w:r>
+        <w:rPr>
+          <w:rFonts w:ascii="Consolas" w:hAnsi="Consolas"/>
+          <w:sz w:val="20"/>
+        </w:rPr>
+        <w:tab/>
+        <w:t>tcpConnect(): connecting type=16, state=0, local_ip=192.168.188.2, local_port=34443, remote_ip=192.168.188.1 remote_port=5555</w:t>
+      </w:r>
+    </w:p>
+    <w:p>
+      <w:pPr>
+        <w:spacing w:before="0"/>
+        <w:rPr>
+          <w:rFonts w:ascii="Consolas" w:hAnsi="Consolas"/>
+          <w:sz w:val="20"/>
+        </w:rPr>
+      </w:pPr>
+      <w:r>
+        <w:rPr>
+          <w:rFonts w:ascii="Consolas" w:hAnsi="Consolas"/>
+          <w:sz w:val="20"/>
+        </w:rPr>
+        <w:t>...</w:t>
+      </w:r>
+    </w:p>
+    <w:p>
+      <w:pPr>
+        <w:spacing w:before="0"/>
+        <w:rPr>
+          <w:rFonts w:ascii="Consolas" w:hAnsi="Consolas"/>
+          <w:sz w:val="20"/>
+          <w:lang w:val="el-GR"/>
+        </w:rPr>
+      </w:pPr>
+      <w:r>
+        <w:rPr>
+          <w:rFonts w:ascii="Consolas" w:hAnsi="Consolas"/>
+          <w:sz w:val="20"/>
+          <w:lang w:val="el-GR"/>
+        </w:rPr>
+        <w:t>Connection count: 2</w:t>
+      </w:r>
+    </w:p>
+    <w:p>
+      <w:pPr>
+        <w:spacing w:before="0"/>
+        <w:rPr>
+          <w:rFonts w:ascii="Consolas" w:hAnsi="Consolas"/>
+          <w:sz w:val="20"/>
+          <w:lang w:val="el-GR"/>
+        </w:rPr>
+      </w:pPr>
+    </w:p>
+    <w:p>
+      <w:pPr>
+        <w:rPr>
+          <w:lang w:val="el-GR"/>
+        </w:rPr>
+      </w:pPr>
+      <w:r>
+        <w:rPr>
+          <w:lang w:val="el-GR"/>
+        </w:rPr>
+        <w:t xml:space="preserve">Υπό κανονικές συνθήκες τα </w:t>
+      </w:r>
+      <w:r>
+        <w:t>esp</w:t>
+      </w:r>
+      <w:r>
+        <w:rPr>
+          <w:lang w:val="el-GR"/>
+        </w:rPr>
+        <w:t xml:space="preserve"> </w:t>
+      </w:r>
+      <w:r>
+        <w:rPr>
+          <w:lang w:val="el-GR"/>
+        </w:rPr>
+        <w:t xml:space="preserve">απλά θα μεταδίδουν τις μετρήσεις τους στο δίκτυο. Περιοδικά θα γίνεται ένα </w:t>
+      </w:r>
+      <w:r>
+        <w:t>scan</w:t>
+      </w:r>
+      <w:r>
+        <w:rPr>
+          <w:lang w:val="el-GR"/>
+        </w:rPr>
+        <w:t xml:space="preserve"> </w:t>
+      </w:r>
+      <w:r>
+        <w:rPr>
+          <w:lang w:val="el-GR"/>
+        </w:rPr>
+        <w:t xml:space="preserve">από κάθε συσκευή για να δει αν πρέπει να γίνει κάποιο </w:t>
+      </w:r>
+      <w:r>
+        <w:t>join</w:t>
+      </w:r>
+      <w:r>
+        <w:rPr>
+          <w:lang w:val="el-GR"/>
+        </w:rPr>
+        <w:t xml:space="preserve">, σε περίπτωση που χρειάζεται τότε το </w:t>
+      </w:r>
+      <w:r>
+        <w:t>esp</w:t>
+      </w:r>
+      <w:r>
+        <w:rPr>
+          <w:lang w:val="el-GR"/>
+        </w:rPr>
+        <w:t xml:space="preserve"> </w:t>
+      </w:r>
+      <w:r>
+        <w:rPr>
+          <w:lang w:val="el-GR"/>
+        </w:rPr>
+        <w:t xml:space="preserve">απλά συνδέεται στο </w:t>
+      </w:r>
+      <w:r>
+        <w:t>esp</w:t>
+      </w:r>
+      <w:r>
+        <w:rPr>
+          <w:lang w:val="el-GR"/>
+        </w:rPr>
+        <w:t>8266</w:t>
+      </w:r>
+      <w:r>
+        <w:rPr>
+          <w:lang w:val="el-GR"/>
+        </w:rPr>
+        <w:t xml:space="preserve"> με το καλύτερο σήμα. Η ανταλλαγή στοιχείων αυτών των 2 </w:t>
+      </w:r>
+      <w:r>
+        <w:t>esp</w:t>
+      </w:r>
+      <w:r>
+        <w:rPr>
+          <w:lang w:val="el-GR"/>
+        </w:rPr>
+        <w:t xml:space="preserve">8266 </w:t>
+      </w:r>
+      <w:r>
+        <w:rPr>
+          <w:lang w:val="el-GR"/>
+        </w:rPr>
+        <w:t xml:space="preserve">γίνεται μέσα από μια </w:t>
+      </w:r>
+      <w:r>
+        <w:t>direct</w:t>
+      </w:r>
+      <w:r>
+        <w:rPr>
+          <w:lang w:val="el-GR"/>
+        </w:rPr>
+        <w:t xml:space="preserve"> </w:t>
+      </w:r>
+      <w:r>
+        <w:t>TCP</w:t>
+      </w:r>
+      <w:r>
+        <w:rPr>
+          <w:lang w:val="el-GR"/>
+        </w:rPr>
+        <w:t xml:space="preserve"> </w:t>
+      </w:r>
+      <w:r>
+        <w:rPr>
+          <w:lang w:val="el-GR"/>
+        </w:rPr>
+        <w:t>σύνδεση.</w:t>
+      </w:r>
+      <w:r>
+        <w:rPr>
+          <w:lang w:val="el-GR"/>
+        </w:rPr>
+        <w:t xml:space="preserve"> Στο τέλος εκτελείται το </w:t>
+      </w:r>
+      <w:r>
+        <w:t>callback</w:t>
+      </w:r>
+      <w:r>
+        <w:rPr>
+          <w:lang w:val="el-GR"/>
+        </w:rPr>
+        <w:t xml:space="preserve"> </w:t>
+      </w:r>
+      <w:r>
+        <w:rPr>
+          <w:lang w:val="el-GR"/>
+        </w:rPr>
+        <w:t>νέας</w:t>
+      </w:r>
+      <w:r>
+        <w:rPr>
+          <w:lang w:val="el-GR"/>
+        </w:rPr>
+        <w:t xml:space="preserve"> </w:t>
+      </w:r>
+      <w:r>
+        <w:rPr>
+          <w:lang w:val="el-GR"/>
+        </w:rPr>
+        <w:t xml:space="preserve"> </w:t>
+      </w:r>
+      <w:r>
+        <w:rPr>
+          <w:lang w:val="el-GR"/>
+        </w:rPr>
+        <w:t>σ</w:t>
+      </w:r>
+      <w:r>
+        <w:rPr>
+          <w:lang w:val="el-GR"/>
+        </w:rPr>
+        <w:t xml:space="preserve">ύνδεσης σε κάθε κόμβο του δικτύου. </w:t>
+      </w:r>
+    </w:p>
+    <w:p>
+      <w:pPr>
+        <w:rPr>
+          <w:lang w:val="el-GR"/>
+        </w:rPr>
+      </w:pPr>
+    </w:p>
+    <w:p>
+      <w:pPr>
+        <w:ind w:left="0"/>
+        <w:rPr>
+          <w:lang w:val="el-GR"/>
+        </w:rPr>
+      </w:pPr>
+    </w:p>
+    <w:p>
+      <w:pPr>
         <w:pStyle w:val="Heading1"/>
         <w:rPr>
           <w:lang w:val="el-GR"/>
@@ -4210,7 +5331,7 @@
       </w:pPr>
       <w:r>
         <w:pict>
-          <v:shape id="_x0000_i1025" type="#_x0000_t75" style="width:379pt;height:224.65pt">
+          <v:shape id="_x0000_i1025" type="#_x0000_t75" style="width:378.8pt;height:224.75pt">
             <v:imagedata r:id="rId11" o:title="esp8266_power"/>
           </v:shape>
         </w:pict>
@@ -4271,7 +5392,7 @@
       </w:pPr>
       <w:r>
         <w:pict>
-          <v:shape id="_x0000_i1027" type="#_x0000_t75" style="width:441.2pt;height:332.35pt">
+          <v:shape id="_x0000_i1027" type="#_x0000_t75" style="width:440.75pt;height:332.45pt">
             <v:imagedata r:id="rId12" o:title="esp-12_pindef"/>
           </v:shape>
         </w:pict>
@@ -4548,9 +5669,40 @@
         <w:t>esp8266 power consumption</w:t>
       </w:r>
     </w:p>
+    <w:p>
+      <w:pPr>
+        <w:pStyle w:val="ListParagraph"/>
+        <w:numPr>
+          <w:ilvl w:val="0"/>
+          <w:numId w:val="6"/>
+        </w:numPr>
+      </w:pPr>
+      <w:hyperlink r:id="rId19" w:history="1">
+        <w:r>
+          <w:rPr>
+            <w:rStyle w:val="Hyperlink"/>
+          </w:rPr>
+          <w:t>https://github.com/piettetech/PietteTech_DHT.git</w:t>
+        </w:r>
+      </w:hyperlink>
+      <w:r>
+        <w:t xml:space="preserve"> </w:t>
+      </w:r>
+      <w:r>
+        <w:t>DHT11</w:t>
+      </w:r>
+      <w:r>
+        <w:t xml:space="preserve"> alternative </w:t>
+      </w:r>
+      <w:bookmarkStart w:id="0" w:name="_GoBack"/>
+      <w:bookmarkEnd w:id="0"/>
+      <w:r>
+        <w:t>library</w:t>
+      </w:r>
+    </w:p>
     <w:sectPr>
-      <w:headerReference w:type="default" r:id="rId19"/>
-      <w:footerReference w:type="default" r:id="rId20"/>
+      <w:headerReference w:type="default" r:id="rId20"/>
+      <w:footerReference w:type="default" r:id="rId21"/>
       <w:pgSz w:w="12240" w:h="15840"/>
       <w:pgMar w:top="1440" w:right="1440" w:bottom="1440" w:left="1440" w:header="720" w:footer="576" w:gutter="0"/>
       <w:pgNumType w:start="0"/>
@@ -4659,7 +5811,7 @@
             <w:rPr>
               <w:noProof/>
             </w:rPr>
-            <w:t>6</w:t>
+            <w:t>5</w:t>
           </w:r>
           <w:r>
             <w:rPr>
@@ -4734,7 +5886,7 @@
           <w:rPr>
             <w:noProof/>
           </w:rPr>
-          <w:t>6</w:t>
+          <w:t>5</w:t>
         </w:r>
         <w:r>
           <w:rPr>
@@ -8156,7 +9308,7 @@
 </file>
 
 <file path=customXml/itemProps2.xml><?xml version="1.0" encoding="utf-8"?>
-<ds:datastoreItem xmlns:ds="http://schemas.openxmlformats.org/officeDocument/2006/customXml" ds:itemID="{33768D90-13B6-4533-B5DC-A75CE3D04506}">
+<ds:datastoreItem xmlns:ds="http://schemas.openxmlformats.org/officeDocument/2006/customXml" ds:itemID="{02B00382-A46C-409B-B503-2DAF22F3FB79}">
   <ds:schemaRefs>
     <ds:schemaRef ds:uri="http://schemas.openxmlformats.org/officeDocument/2006/bibliography"/>
   </ds:schemaRefs>

</xml_diff>